<commit_message>
included docker push check
</commit_message>
<xml_diff>
--- a/Docker_workshop_handbook.docx
+++ b/Docker_workshop_handbook.docx
@@ -6126,9 +6126,9 @@
           <w:noProof/>
         </w:rPr>
         <w:drawing>
-          <wp:inline distT="0" distB="0" distL="0" distR="0" wp14:anchorId="048B57E8" wp14:editId="70B81BBF">
-            <wp:extent cx="5010150" cy="1123950"/>
-            <wp:effectExtent l="0" t="0" r="0" b="0"/>
+          <wp:inline distT="0" distB="0" distL="0" distR="0" wp14:anchorId="048B57E8" wp14:editId="5107A11C">
+            <wp:extent cx="4312627" cy="967471"/>
+            <wp:effectExtent l="0" t="0" r="0" b="4445"/>
             <wp:docPr id="345891967" name="Picture 1" descr="A screen shot of a computer screen&#10;&#10;Description automatically generated"/>
             <wp:cNvGraphicFramePr>
               <a:graphicFrameLocks xmlns:a="http://schemas.openxmlformats.org/drawingml/2006/main" noChangeAspect="1"/>
@@ -6149,7 +6149,7 @@
                   <pic:spPr>
                     <a:xfrm>
                       <a:off x="0" y="0"/>
-                      <a:ext cx="5010150" cy="1123950"/>
+                      <a:ext cx="4340961" cy="973827"/>
                     </a:xfrm>
                     <a:prstGeom prst="rect">
                       <a:avLst/>
@@ -6227,6 +6227,24 @@
         </w:rPr>
         <w:t>Note : Check ur username at dockerhub</w:t>
       </w:r>
+      <w:r>
+        <w:rPr>
+          <w:lang w:val="en-US"/>
+        </w:rPr>
+        <w:t xml:space="preserve"> (My username is deepika3deepika3, replace it with ur </w:t>
+      </w:r>
+      <w:r>
+        <w:rPr>
+          <w:lang w:val="en-US"/>
+        </w:rPr>
+        <w:t xml:space="preserve">docker hub </w:t>
+      </w:r>
+      <w:r>
+        <w:rPr>
+          <w:lang w:val="en-US"/>
+        </w:rPr>
+        <w:t>username)</w:t>
+      </w:r>
     </w:p>
     <w:p>
       <w:pPr>
@@ -6319,7 +6337,7 @@
       <w:pPr>
         <w:pStyle w:val="ListParagraph"/>
         <w:numPr>
-          <w:ilvl w:val="0"/>
+          <w:ilvl w:val="1"/>
           <w:numId w:val="25"/>
         </w:numPr>
         <w:rPr>
@@ -6337,7 +6355,7 @@
       <w:pPr>
         <w:pStyle w:val="ListParagraph"/>
         <w:numPr>
-          <w:ilvl w:val="0"/>
+          <w:ilvl w:val="1"/>
           <w:numId w:val="25"/>
         </w:numPr>
         <w:rPr>
@@ -6417,6 +6435,31 @@
         </w:drawing>
       </w:r>
     </w:p>
+    <w:p>
+      <w:pPr>
+        <w:pStyle w:val="ListParagraph"/>
+        <w:numPr>
+          <w:ilvl w:val="0"/>
+          <w:numId w:val="26"/>
+        </w:numPr>
+      </w:pPr>
+      <w:r>
+        <w:t xml:space="preserve">After the push operation completes, log in to your Docker Hub account </w:t>
+      </w:r>
+      <w:r>
+        <w:t xml:space="preserve">via web browser </w:t>
+      </w:r>
+      <w:r>
+        <w:t>and check if the image is listed in your repositories. You should see the image along with the tag you specified.</w:t>
+      </w:r>
+    </w:p>
+    <w:p>
+      <w:pPr>
+        <w:pStyle w:val="ListParagraph"/>
+        <w:ind w:left="1080"/>
+      </w:pPr>
+    </w:p>
+    <w:p/>
     <w:sectPr>
       <w:pgSz w:w="11906" w:h="16838"/>
       <w:pgMar w:top="720" w:right="720" w:bottom="720" w:left="720" w:header="708" w:footer="708" w:gutter="0"/>
@@ -7372,7 +7415,7 @@
   <w:abstractNum w:abstractNumId="10" w15:restartNumberingAfterBreak="0">
     <w:nsid w:val="2CA73EFB"/>
     <w:multiLevelType w:val="hybridMultilevel"/>
-    <w:tmpl w:val="B7D4CEA0"/>
+    <w:tmpl w:val="369A34B2"/>
     <w:lvl w:ilvl="0" w:tplc="48090001">
       <w:start w:val="1"/>
       <w:numFmt w:val="bullet"/>
@@ -7385,7 +7428,7 @@
         <w:rFonts w:ascii="Symbol" w:hAnsi="Symbol" w:hint="default"/>
       </w:rPr>
     </w:lvl>
-    <w:lvl w:ilvl="1" w:tplc="48090003" w:tentative="1">
+    <w:lvl w:ilvl="1" w:tplc="48090003">
       <w:start w:val="1"/>
       <w:numFmt w:val="bullet"/>
       <w:lvlText w:val="o"/>
@@ -9593,6 +9636,7 @@
   <w:style w:type="character" w:default="1" w:styleId="DefaultParagraphFont">
     <w:name w:val="Default Paragraph Font"/>
     <w:uiPriority w:val="1"/>
+    <w:semiHidden/>
     <w:unhideWhenUsed/>
   </w:style>
   <w:style w:type="table" w:default="1" w:styleId="TableNormal">

</xml_diff>